<commit_message>
Adição do relatório pdf
</commit_message>
<xml_diff>
--- a/relatorio/relatorio.docx
+++ b/relatorio/relatorio.docx
@@ -9,6 +9,8 @@
           <w:szCs w:val="24"/>
         </w:rPr>
       </w:pPr>
+      <w:bookmarkStart w:id="0" w:name="_GoBack"/>
+      <w:bookmarkEnd w:id="0"/>
       <w:r>
         <w:rPr>
           <w:rFonts w:cs="Times New Roman"/>
@@ -104,8 +106,6 @@
           <w:szCs w:val="24"/>
         </w:rPr>
       </w:pPr>
-      <w:bookmarkStart w:id="0" w:name="_GoBack"/>
-      <w:bookmarkEnd w:id="0"/>
     </w:p>
     <w:p>
       <w:pPr>
@@ -536,6 +536,13 @@
     </w:p>
     <w:sdt>
       <w:sdtPr>
+        <w:rPr>
+          <w:rFonts w:asciiTheme="minorHAnsi" w:eastAsiaTheme="minorHAnsi" w:hAnsiTheme="minorHAnsi" w:cstheme="minorBidi"/>
+          <w:color w:val="auto"/>
+          <w:sz w:val="22"/>
+          <w:szCs w:val="22"/>
+          <w:lang w:eastAsia="en-US"/>
+        </w:rPr>
         <w:id w:val="724114610"/>
         <w:docPartObj>
           <w:docPartGallery w:val="Table of Contents"/>
@@ -544,13 +551,8 @@
       </w:sdtPr>
       <w:sdtEndPr>
         <w:rPr>
-          <w:rFonts w:asciiTheme="minorHAnsi" w:eastAsiaTheme="minorHAnsi" w:hAnsiTheme="minorHAnsi" w:cstheme="minorBidi"/>
           <w:b/>
           <w:bCs/>
-          <w:color w:val="auto"/>
-          <w:sz w:val="22"/>
-          <w:szCs w:val="22"/>
-          <w:lang w:eastAsia="en-US"/>
         </w:rPr>
       </w:sdtEndPr>
       <w:sdtContent>
@@ -1256,18 +1258,16 @@
           <w:sz w:val="24"/>
           <w:szCs w:val="24"/>
         </w:rPr>
-        <w:t xml:space="preserve"> edição de 2014 (Copa do Mundo FIFA 2014). A competição reúne as 32 melhores seleções de futebol do mundo para a realização de um tornei que tem como objetivo unir as nações através do esporte em um pais sede e mostrar ao mundo </w:t>
-      </w:r>
-      <w:proofErr w:type="spellStart"/>
-      <w:r>
-        <w:rPr>
-          <w:rFonts w:ascii="Times New Roman" w:hAnsi="Times New Roman" w:cs="Times New Roman"/>
-          <w:sz w:val="24"/>
-          <w:szCs w:val="24"/>
-        </w:rPr>
-        <w:t>qua</w:t>
-      </w:r>
-      <w:proofErr w:type="spellEnd"/>
+        <w:t xml:space="preserve"> edição de 2014 (Copa do Mundo FIFA 2014). A competição reúne as 32 melhores seleções de futebol do mundo para a realização de um tornei que tem como objetivo unir as nações através do esporte em um </w:t>
+      </w:r>
+      <w:r>
+        <w:rPr>
+          <w:rFonts w:ascii="Times New Roman" w:hAnsi="Times New Roman" w:cs="Times New Roman"/>
+          <w:sz w:val="24"/>
+          <w:szCs w:val="24"/>
+        </w:rPr>
+        <w:t>pais sede e mostrar ao mundo quem</w:t>
+      </w:r>
       <w:r>
         <w:rPr>
           <w:rFonts w:ascii="Times New Roman" w:hAnsi="Times New Roman" w:cs="Times New Roman"/>
@@ -1612,6 +1612,9 @@
         <w:t>1</w:t>
       </w:r>
       <w:r>
+        <w:rPr>
+          <w:noProof/>
+        </w:rPr>
         <w:fldChar w:fldCharType="end"/>
       </w:r>
       <w:r>
@@ -1764,6 +1767,9 @@
         <w:t>2</w:t>
       </w:r>
       <w:r>
+        <w:rPr>
+          <w:noProof/>
+        </w:rPr>
         <w:fldChar w:fldCharType="end"/>
       </w:r>
       <w:r>
@@ -1881,6 +1887,9 @@
         <w:t>3</w:t>
       </w:r>
       <w:r>
+        <w:rPr>
+          <w:noProof/>
+        </w:rPr>
         <w:fldChar w:fldCharType="end"/>
       </w:r>
       <w:r>
@@ -2153,6 +2162,9 @@
         <w:t>4</w:t>
       </w:r>
       <w:r>
+        <w:rPr>
+          <w:noProof/>
+        </w:rPr>
         <w:fldChar w:fldCharType="end"/>
       </w:r>
       <w:r>
@@ -2288,6 +2300,9 @@
         <w:t>5</w:t>
       </w:r>
       <w:r>
+        <w:rPr>
+          <w:noProof/>
+        </w:rPr>
         <w:fldChar w:fldCharType="end"/>
       </w:r>
       <w:r>
@@ -2448,6 +2463,9 @@
         <w:t>6</w:t>
       </w:r>
       <w:r>
+        <w:rPr>
+          <w:noProof/>
+        </w:rPr>
         <w:fldChar w:fldCharType="end"/>
       </w:r>
       <w:r>
@@ -2617,6 +2635,9 @@
         <w:t>7</w:t>
       </w:r>
       <w:r>
+        <w:rPr>
+          <w:noProof/>
+        </w:rPr>
         <w:fldChar w:fldCharType="end"/>
       </w:r>
       <w:r>
@@ -2790,6 +2811,9 @@
         <w:t>8</w:t>
       </w:r>
       <w:r>
+        <w:rPr>
+          <w:noProof/>
+        </w:rPr>
         <w:fldChar w:fldCharType="end"/>
       </w:r>
       <w:r>
@@ -2926,6 +2950,9 @@
         <w:t>9</w:t>
       </w:r>
       <w:r>
+        <w:rPr>
+          <w:noProof/>
+        </w:rPr>
         <w:fldChar w:fldCharType="end"/>
       </w:r>
       <w:r>
@@ -3269,6 +3296,7 @@
         <w:docPartUnique/>
       </w:docPartObj>
     </w:sdtPr>
+    <w:sdtEndPr/>
     <w:sdtContent>
       <w:p>
         <w:pPr>
@@ -3288,7 +3316,7 @@
           <w:rPr>
             <w:noProof/>
           </w:rPr>
-          <w:t>2</w:t>
+          <w:t>12</w:t>
         </w:r>
         <w:r>
           <w:fldChar w:fldCharType="end"/>
@@ -4871,6 +4899,7 @@
   <w:style w:type="character" w:default="1" w:styleId="Fontepargpadro">
     <w:name w:val="Default Paragraph Font"/>
     <w:uiPriority w:val="1"/>
+    <w:semiHidden/>
     <w:unhideWhenUsed/>
   </w:style>
   <w:style w:type="table" w:default="1" w:styleId="Tabelanormal">
@@ -5759,7 +5788,7 @@
 </file>
 
 <file path=customXml/itemProps1.xml><?xml version="1.0" encoding="utf-8"?>
-<ds:datastoreItem xmlns:ds="http://schemas.openxmlformats.org/officeDocument/2006/customXml" ds:itemID="{C226DEFC-40B3-48D3-9F2D-B34BC1A7DFA5}">
+<ds:datastoreItem xmlns:ds="http://schemas.openxmlformats.org/officeDocument/2006/customXml" ds:itemID="{F6A0D021-E907-480C-9324-34451186B216}">
   <ds:schemaRefs>
     <ds:schemaRef ds:uri="http://schemas.openxmlformats.org/officeDocument/2006/bibliography"/>
   </ds:schemaRefs>

</xml_diff>